<commit_message>
Review af Valg af entiteter til databasen og Valg af repository pattern
</commit_message>
<xml_diff>
--- a/Systemarkitektur/Valg af entiteter til databasen.docx
+++ b/Systemarkitektur/Valg af entiteter til databasen.docx
@@ -6,6 +6,7 @@
       <w:pPr>
         <w:pStyle w:val="Heading2"/>
       </w:pPr>
+      <w:commentRangeStart w:id="0"/>
       <w:r>
         <w:t xml:space="preserve">Valg til </w:t>
       </w:r>
@@ -26,38 +27,169 @@
       </w:r>
       <w:r>
         <w:t>:</w:t>
+      </w:r>
+      <w:commentRangeEnd w:id="0"/>
+      <w:r>
+        <w:rPr>
+          <w:rStyle w:val="CommentReference"/>
+          <w:rFonts w:asciiTheme="minorHAnsi" w:eastAsiaTheme="minorHAnsi" w:hAnsiTheme="minorHAnsi" w:cstheme="minorBidi"/>
+          <w:color w:val="auto"/>
+        </w:rPr>
+        <w:commentReference w:id="0"/>
       </w:r>
     </w:p>
     <w:p>
       <w:r>
-        <w:t xml:space="preserve">Planen med den første udgave af databasen var </w:t>
+        <w:t>Planen med den første udgave af databasen var</w:t>
+      </w:r>
+      <w:ins w:id="2" w:author="Mette Grønbech" w:date="2016-04-30T14:42:00Z">
+        <w:r>
+          <w:t>,</w:t>
+        </w:r>
+      </w:ins>
+      <w:r>
+        <w:t xml:space="preserve"> </w:t>
       </w:r>
       <w:r>
         <w:t xml:space="preserve">at </w:t>
       </w:r>
       <w:r>
-        <w:t>den skulle indeholde en enkel tabel hvor man kunne se vare</w:t>
-      </w:r>
-      <w:r>
-        <w:t xml:space="preserve">ns navn i rækkerne og de forskellige forretninger hen ad kolonerne og på den måde finde prisen for varen i den ene forretning. Dette viste sig at have nogle problemer da vi skulle lave klassen </w:t>
+        <w:t>den skulle indeholde en enkel tabel</w:t>
+      </w:r>
+      <w:ins w:id="3" w:author="Mette Grønbech" w:date="2016-04-30T14:42:00Z">
+        <w:r>
+          <w:t>,</w:t>
+        </w:r>
+      </w:ins>
+      <w:r>
+        <w:t xml:space="preserve"> hvor man kunne se vare</w:t>
+      </w:r>
+      <w:r>
+        <w:t>ns navn i rækkerne og de forskellige forretninger hen ad kolonerne</w:t>
+      </w:r>
+      <w:ins w:id="4" w:author="Mette Grønbech" w:date="2016-04-30T14:42:00Z">
+        <w:r>
+          <w:t>,</w:t>
+        </w:r>
+      </w:ins>
+      <w:r>
+        <w:t xml:space="preserve"> og på den måde finde prisen for varen i den en</w:t>
+      </w:r>
+      <w:ins w:id="5" w:author="Mette Grønbech" w:date="2016-04-30T14:42:00Z">
+        <w:r>
+          <w:t>kelt</w:t>
+        </w:r>
+      </w:ins>
+      <w:r>
+        <w:t>e forretning. Dette viste sig at have nogle problemer</w:t>
+      </w:r>
+      <w:ins w:id="6" w:author="Mette Grønbech" w:date="2016-04-30T14:42:00Z">
+        <w:r>
+          <w:t>,</w:t>
+        </w:r>
+      </w:ins>
+      <w:r>
+        <w:t xml:space="preserve"> da vi skulle lave klassen </w:t>
       </w:r>
       <w:r>
         <w:t>P</w:t>
       </w:r>
       <w:r>
-        <w:t xml:space="preserve">roduct med en variable for hver forretning som vi kunne gemme prisen </w:t>
+        <w:t>roduct med en variab</w:t>
+      </w:r>
+      <w:del w:id="7" w:author="Mette Grønbech" w:date="2016-04-30T14:42:00Z">
+        <w:r>
+          <w:delText>l</w:delText>
+        </w:r>
+      </w:del>
+      <w:r>
+        <w:t>e</w:t>
+      </w:r>
+      <w:ins w:id="8" w:author="Mette Grønbech" w:date="2016-04-30T14:43:00Z">
+        <w:r>
+          <w:t>l</w:t>
+        </w:r>
+      </w:ins>
+      <w:r>
+        <w:t xml:space="preserve"> for hver forretning</w:t>
+      </w:r>
+      <w:ins w:id="9" w:author="Mette Grønbech" w:date="2016-04-30T14:43:00Z">
+        <w:r>
+          <w:t>,</w:t>
+        </w:r>
+      </w:ins>
+      <w:r>
+        <w:t xml:space="preserve"> som vi kunne gemme prisen </w:t>
       </w:r>
       <w:r>
         <w:t>i</w:t>
       </w:r>
       <w:r>
-        <w:t xml:space="preserve">. Det resulterede i at vores database ikke var åben for udvidelser; hvilket er ineffektivt når forretninger kan </w:t>
-      </w:r>
-      <w:r>
-        <w:t>åbne og lukke og</w:t>
-      </w:r>
-      <w:r>
-        <w:t xml:space="preserve"> forretningerne får nye vare. </w:t>
+        <w:t>. Det resulterede i</w:t>
+      </w:r>
+      <w:ins w:id="10" w:author="Mette Grønbech" w:date="2016-04-30T14:43:00Z">
+        <w:r>
+          <w:t>,</w:t>
+        </w:r>
+      </w:ins>
+      <w:r>
+        <w:t xml:space="preserve"> at vores database ikke v</w:t>
+      </w:r>
+      <w:ins w:id="11" w:author="Mette Grønbech" w:date="2016-04-30T14:43:00Z">
+        <w:r>
+          <w:t>ille være</w:t>
+        </w:r>
+      </w:ins>
+      <w:del w:id="12" w:author="Mette Grønbech" w:date="2016-04-30T14:43:00Z">
+        <w:r>
+          <w:delText>ar</w:delText>
+        </w:r>
+      </w:del>
+      <w:r>
+        <w:t xml:space="preserve"> åben for udvidelser</w:t>
+      </w:r>
+      <w:del w:id="13" w:author="Mette Grønbech" w:date="2016-04-30T14:43:00Z">
+        <w:r>
+          <w:delText>;</w:delText>
+        </w:r>
+      </w:del>
+      <w:ins w:id="14" w:author="Mette Grønbech" w:date="2016-04-30T14:43:00Z">
+        <w:r>
+          <w:t>,</w:t>
+        </w:r>
+      </w:ins>
+      <w:r>
+        <w:t xml:space="preserve"> hvilket er ineffektivt</w:t>
+      </w:r>
+      <w:ins w:id="15" w:author="Mette Grønbech" w:date="2016-04-30T14:43:00Z">
+        <w:r>
+          <w:t>,</w:t>
+        </w:r>
+      </w:ins>
+      <w:r>
+        <w:t xml:space="preserve"> når forretninger kan </w:t>
+      </w:r>
+      <w:r>
+        <w:t>åbne og lukke</w:t>
+      </w:r>
+      <w:ins w:id="16" w:author="Mette Grønbech" w:date="2016-04-30T14:43:00Z">
+        <w:r>
+          <w:t>,</w:t>
+        </w:r>
+      </w:ins>
+      <w:r>
+        <w:t xml:space="preserve"> og</w:t>
+      </w:r>
+      <w:r>
+        <w:t xml:space="preserve"> forretningerne får nye vare</w:t>
+      </w:r>
+      <w:ins w:id="17" w:author="Mette Grønbech" w:date="2016-04-30T14:44:00Z">
+        <w:r>
+          <w:t>r i deres sortiment</w:t>
+        </w:r>
+      </w:ins>
+      <w:r>
+        <w:t xml:space="preserve">. </w:t>
       </w:r>
       <w:r>
         <w:t>Der</w:t>
@@ -78,7 +210,73 @@
         <w:t xml:space="preserve"> og </w:t>
       </w:r>
       <w:r>
-        <w:t xml:space="preserve">produkterne, da en forretning kan have mange forskellige produkter og ét produkt kan blive solgt i mange forskellige forretninger. Der er derfor valgt at lave en klasse til relationen da vi har brug for en variable til at indeholde prisen for produktet i den specifikke forretning. Derfor kom vi på 3 entiteter i databasen Store, Product og </w:t>
+        <w:t>produkterne, da en forretning kan have mange forskellige produkter</w:t>
+      </w:r>
+      <w:ins w:id="18" w:author="Mette Grønbech" w:date="2016-04-30T14:44:00Z">
+        <w:r>
+          <w:t>,</w:t>
+        </w:r>
+      </w:ins>
+      <w:r>
+        <w:t xml:space="preserve"> og ét produkt kan blive solgt i mange forskellige forretninger. Der er derfor valgt at lave en klasse til relationen</w:t>
+      </w:r>
+      <w:ins w:id="19" w:author="Mette Grønbech" w:date="2016-04-30T14:44:00Z">
+        <w:r>
+          <w:t>,</w:t>
+        </w:r>
+      </w:ins>
+      <w:r>
+        <w:t xml:space="preserve"> da </w:t>
+      </w:r>
+      <w:del w:id="20" w:author="Mette Grønbech" w:date="2016-04-30T14:44:00Z">
+        <w:r>
+          <w:delText>vi har brug</w:delText>
+        </w:r>
+      </w:del>
+      <w:ins w:id="21" w:author="Mette Grønbech" w:date="2016-04-30T14:44:00Z">
+        <w:r>
+          <w:t>der er behov</w:t>
+        </w:r>
+      </w:ins>
+      <w:r>
+        <w:t xml:space="preserve"> for en variab</w:t>
+      </w:r>
+      <w:del w:id="22" w:author="Mette Grønbech" w:date="2016-04-30T14:44:00Z">
+        <w:r>
+          <w:delText>l</w:delText>
+        </w:r>
+      </w:del>
+      <w:r>
+        <w:t>e</w:t>
+      </w:r>
+      <w:ins w:id="23" w:author="Mette Grønbech" w:date="2016-04-30T14:45:00Z">
+        <w:r>
+          <w:t>l</w:t>
+        </w:r>
+      </w:ins>
+      <w:r>
+        <w:t xml:space="preserve"> til at indeholde prisen for produktet i den specifikke forretning. Derfor </w:t>
+      </w:r>
+      <w:del w:id="24" w:author="Mette Grønbech" w:date="2016-04-30T14:45:00Z">
+        <w:r>
+          <w:delText>kom vi på</w:delText>
+        </w:r>
+      </w:del>
+      <w:ins w:id="25" w:author="Mette Grønbech" w:date="2016-04-30T14:45:00Z">
+        <w:r>
+          <w:t>blev der oprettet</w:t>
+        </w:r>
+      </w:ins>
+      <w:r>
+        <w:t xml:space="preserve"> 3 entiteter i databasen</w:t>
+      </w:r>
+      <w:ins w:id="26" w:author="Mette Grønbech" w:date="2016-04-30T14:45:00Z">
+        <w:r>
+          <w:t>;</w:t>
+        </w:r>
+      </w:ins>
+      <w:r>
+        <w:t xml:space="preserve"> Store, Product og </w:t>
       </w:r>
       <w:proofErr w:type="spellStart"/>
       <w:r>
@@ -105,7 +303,207 @@
         <w:t xml:space="preserve"> indeholder en pris samt relationer til produktet og forretningen. </w:t>
       </w:r>
       <w:r>
-        <w:t xml:space="preserve">Disse tre klasser gjorde at vores database kunne håndtere at en forretning ville begynde og sælge et nyt produkt, og en ny forretning åbnede. Måden det blev implementeret på var ved at Product indeholdte en liste af </w:t>
+        <w:t>Disse tre klasser g</w:t>
+      </w:r>
+      <w:ins w:id="27" w:author="Mette Grønbech" w:date="2016-04-30T14:45:00Z">
+        <w:r>
+          <w:t>ør</w:t>
+        </w:r>
+      </w:ins>
+      <w:del w:id="28" w:author="Mette Grønbech" w:date="2016-04-30T14:45:00Z">
+        <w:r>
+          <w:delText>jorde</w:delText>
+        </w:r>
+      </w:del>
+      <w:ins w:id="29" w:author="Mette Grønbech" w:date="2016-04-30T14:46:00Z">
+        <w:r>
+          <w:t>,</w:t>
+        </w:r>
+      </w:ins>
+      <w:r>
+        <w:t xml:space="preserve"> at </w:t>
+      </w:r>
+      <w:del w:id="30" w:author="Mette Grønbech" w:date="2016-04-30T14:45:00Z">
+        <w:r>
+          <w:delText xml:space="preserve">vores </w:delText>
+        </w:r>
+      </w:del>
+      <w:r>
+        <w:t>database</w:t>
+      </w:r>
+      <w:ins w:id="31" w:author="Mette Grønbech" w:date="2016-04-30T14:45:00Z">
+        <w:r>
+          <w:t>n</w:t>
+        </w:r>
+      </w:ins>
+      <w:r>
+        <w:t xml:space="preserve"> </w:t>
+      </w:r>
+      <w:del w:id="32" w:author="Mette Grønbech" w:date="2016-04-30T14:45:00Z">
+        <w:r>
+          <w:delText xml:space="preserve">kunne </w:delText>
+        </w:r>
+      </w:del>
+      <w:ins w:id="33" w:author="Mette Grønbech" w:date="2016-04-30T14:45:00Z">
+        <w:r>
+          <w:t>k</w:t>
+        </w:r>
+        <w:r>
+          <w:t>an</w:t>
+        </w:r>
+        <w:r>
+          <w:t xml:space="preserve"> </w:t>
+        </w:r>
+      </w:ins>
+      <w:r>
+        <w:t>håndtere</w:t>
+      </w:r>
+      <w:ins w:id="34" w:author="Mette Grønbech" w:date="2016-04-30T14:46:00Z">
+        <w:r>
+          <w:t>,</w:t>
+        </w:r>
+      </w:ins>
+      <w:r>
+        <w:t xml:space="preserve"> at en forretning </w:t>
+      </w:r>
+      <w:del w:id="35" w:author="Mette Grønbech" w:date="2016-04-30T14:46:00Z">
+        <w:r>
+          <w:delText xml:space="preserve">ville </w:delText>
+        </w:r>
+      </w:del>
+      <w:r>
+        <w:t>begynde</w:t>
+      </w:r>
+      <w:ins w:id="36" w:author="Mette Grønbech" w:date="2016-04-30T14:46:00Z">
+        <w:r>
+          <w:t>r</w:t>
+        </w:r>
+      </w:ins>
+      <w:r>
+        <w:t xml:space="preserve"> </w:t>
+      </w:r>
+      <w:del w:id="37" w:author="Mette Grønbech" w:date="2016-04-30T14:46:00Z">
+        <w:r>
+          <w:delText xml:space="preserve">og </w:delText>
+        </w:r>
+      </w:del>
+      <w:ins w:id="38" w:author="Mette Grønbech" w:date="2016-04-30T14:46:00Z">
+        <w:r>
+          <w:t>at</w:t>
+        </w:r>
+        <w:r>
+          <w:t xml:space="preserve"> </w:t>
+        </w:r>
+      </w:ins>
+      <w:r>
+        <w:t xml:space="preserve">sælge et nyt produkt, </w:t>
+      </w:r>
+      <w:del w:id="39" w:author="Mette Grønbech" w:date="2016-04-30T14:47:00Z">
+        <w:r>
+          <w:delText xml:space="preserve">og </w:delText>
+        </w:r>
+      </w:del>
+      <w:ins w:id="40" w:author="Mette Grønbech" w:date="2016-04-30T14:47:00Z">
+        <w:r>
+          <w:t>samt at</w:t>
+        </w:r>
+        <w:r>
+          <w:t xml:space="preserve"> </w:t>
+        </w:r>
+      </w:ins>
+      <w:r>
+        <w:t xml:space="preserve">en ny forretning </w:t>
+      </w:r>
+      <w:del w:id="41" w:author="Mette Grønbech" w:date="2016-04-30T14:46:00Z">
+        <w:r>
+          <w:delText>åbnede</w:delText>
+        </w:r>
+      </w:del>
+      <w:ins w:id="42" w:author="Mette Grønbech" w:date="2016-04-30T14:46:00Z">
+        <w:r>
+          <w:t>åbne</w:t>
+        </w:r>
+        <w:r>
+          <w:t>r</w:t>
+        </w:r>
+      </w:ins>
+      <w:r>
+        <w:t>. Måden</w:t>
+      </w:r>
+      <w:ins w:id="43" w:author="Mette Grønbech" w:date="2016-04-30T14:48:00Z">
+        <w:r>
+          <w:t>,</w:t>
+        </w:r>
+      </w:ins>
+      <w:r>
+        <w:t xml:space="preserve"> det </w:t>
+      </w:r>
+      <w:del w:id="44" w:author="Mette Grønbech" w:date="2016-04-30T14:47:00Z">
+        <w:r>
+          <w:delText xml:space="preserve">blev </w:delText>
+        </w:r>
+      </w:del>
+      <w:ins w:id="45" w:author="Mette Grønbech" w:date="2016-04-30T14:47:00Z">
+        <w:r>
+          <w:t>er</w:t>
+        </w:r>
+        <w:r>
+          <w:t xml:space="preserve"> </w:t>
+        </w:r>
+      </w:ins>
+      <w:r>
+        <w:t>implementeret på</w:t>
+      </w:r>
+      <w:ins w:id="46" w:author="Mette Grønbech" w:date="2016-04-30T14:48:00Z">
+        <w:r>
+          <w:t>,</w:t>
+        </w:r>
+      </w:ins>
+      <w:r>
+        <w:t xml:space="preserve"> </w:t>
+      </w:r>
+      <w:del w:id="47" w:author="Mette Grønbech" w:date="2016-04-30T14:47:00Z">
+        <w:r>
+          <w:delText xml:space="preserve">var </w:delText>
+        </w:r>
+      </w:del>
+      <w:ins w:id="48" w:author="Mette Grønbech" w:date="2016-04-30T14:47:00Z">
+        <w:r>
+          <w:t>er</w:t>
+        </w:r>
+        <w:r>
+          <w:t xml:space="preserve"> </w:t>
+        </w:r>
+      </w:ins>
+      <w:r>
+        <w:t>ved</w:t>
+      </w:r>
+      <w:ins w:id="49" w:author="Mette Grønbech" w:date="2016-04-30T14:48:00Z">
+        <w:r>
+          <w:t>,</w:t>
+        </w:r>
+      </w:ins>
+      <w:r>
+        <w:t xml:space="preserve"> at Product </w:t>
+      </w:r>
+      <w:del w:id="50" w:author="Mette Grønbech" w:date="2016-04-30T14:47:00Z">
+        <w:r>
+          <w:delText xml:space="preserve">indeholdte </w:delText>
+        </w:r>
+      </w:del>
+      <w:ins w:id="51" w:author="Mette Grønbech" w:date="2016-04-30T14:47:00Z">
+        <w:r>
+          <w:t>indehold</w:t>
+        </w:r>
+        <w:r>
+          <w:t>er</w:t>
+        </w:r>
+        <w:r>
+          <w:t xml:space="preserve"> </w:t>
+        </w:r>
+      </w:ins>
+      <w:r>
+        <w:t xml:space="preserve">en liste af </w:t>
       </w:r>
       <w:proofErr w:type="spellStart"/>
       <w:r>
@@ -113,13 +511,42 @@
       </w:r>
       <w:proofErr w:type="spellEnd"/>
       <w:r>
-        <w:t>. Dette betyder at for produkterne</w:t>
+        <w:t>. Dette betyder</w:t>
+      </w:r>
+      <w:ins w:id="52" w:author="Mette Grønbech" w:date="2016-04-30T14:48:00Z">
+        <w:r>
+          <w:t>,</w:t>
+        </w:r>
+      </w:ins>
+      <w:r>
+        <w:t xml:space="preserve"> at for produkterne</w:t>
       </w:r>
       <w:r>
         <w:t xml:space="preserve"> og forretningerne er der </w:t>
       </w:r>
       <w:r>
-        <w:t xml:space="preserve">kun én instans af for hver </w:t>
+        <w:t>kun én instans</w:t>
+      </w:r>
+      <w:ins w:id="53" w:author="Mette Grønbech" w:date="2016-04-30T14:49:00Z">
+        <w:r>
+          <w:t>,</w:t>
+        </w:r>
+      </w:ins>
+      <w:del w:id="54" w:author="Mette Grønbech" w:date="2016-04-30T14:34:00Z">
+        <w:r>
+          <w:delText xml:space="preserve"> af</w:delText>
+        </w:r>
+      </w:del>
+      <w:r>
+        <w:t xml:space="preserve"> for hver</w:t>
+      </w:r>
+      <w:ins w:id="55" w:author="Mette Grønbech" w:date="2016-04-30T14:34:00Z">
+        <w:r>
+          <w:t>t</w:t>
+        </w:r>
+      </w:ins>
+      <w:r>
+        <w:t xml:space="preserve"> </w:t>
       </w:r>
       <w:r>
         <w:t>produkt</w:t>
@@ -128,7 +555,28 @@
         <w:t xml:space="preserve"> eller for</w:t>
       </w:r>
       <w:r>
-        <w:t xml:space="preserve">retning der er, også har vi en </w:t>
+        <w:t>retning der er, og</w:t>
+      </w:r>
+      <w:ins w:id="56" w:author="Mette Grønbech" w:date="2016-04-30T14:49:00Z">
+        <w:r>
+          <w:t xml:space="preserve"> </w:t>
+        </w:r>
+      </w:ins>
+      <w:r>
+        <w:t xml:space="preserve">så </w:t>
+      </w:r>
+      <w:del w:id="57" w:author="Mette Grønbech" w:date="2016-04-30T14:49:00Z">
+        <w:r>
+          <w:delText>har vi</w:delText>
+        </w:r>
+      </w:del>
+      <w:ins w:id="58" w:author="Mette Grønbech" w:date="2016-04-30T14:49:00Z">
+        <w:r>
+          <w:t>er der</w:t>
+        </w:r>
+      </w:ins>
+      <w:r>
+        <w:t xml:space="preserve"> en </w:t>
       </w:r>
       <w:proofErr w:type="spellStart"/>
       <w:r>
@@ -139,10 +587,47 @@
         <w:t xml:space="preserve"> imellem hver </w:t>
       </w:r>
       <w:r>
-        <w:t>af de forretninger som sælger ét produkt</w:t>
-      </w:r>
-      <w:r>
-        <w:t xml:space="preserve">, og kobler dem sammen på den måde. På samme måde indeholder </w:t>
+        <w:t>af de forretninger</w:t>
+      </w:r>
+      <w:ins w:id="59" w:author="Mette Grønbech" w:date="2016-04-30T14:49:00Z">
+        <w:r>
+          <w:t>,</w:t>
+        </w:r>
+      </w:ins>
+      <w:r>
+        <w:t xml:space="preserve"> som sælger ét produkt</w:t>
+      </w:r>
+      <w:r>
+        <w:t xml:space="preserve">, og </w:t>
+      </w:r>
+      <w:ins w:id="60" w:author="Mette Grønbech" w:date="2016-04-30T14:47:00Z">
+        <w:r>
+          <w:t xml:space="preserve">de </w:t>
+        </w:r>
+      </w:ins>
+      <w:r>
+        <w:t>koble</w:t>
+      </w:r>
+      <w:ins w:id="61" w:author="Mette Grønbech" w:date="2016-04-30T14:47:00Z">
+        <w:r>
+          <w:t>s</w:t>
+        </w:r>
+      </w:ins>
+      <w:del w:id="62" w:author="Mette Grønbech" w:date="2016-04-30T14:47:00Z">
+        <w:r>
+          <w:delText>r dem</w:delText>
+        </w:r>
+      </w:del>
+      <w:r>
+        <w:t xml:space="preserve"> </w:t>
+      </w:r>
+      <w:ins w:id="63" w:author="Mette Grønbech" w:date="2016-04-30T14:49:00Z">
+        <w:r>
+          <w:t xml:space="preserve">dermed </w:t>
+        </w:r>
+      </w:ins>
+      <w:r>
+        <w:t xml:space="preserve">sammen på den måde. På samme måde indeholder </w:t>
       </w:r>
       <w:r>
         <w:t>S</w:t>
@@ -155,38 +640,378 @@
         <w:t>HasA</w:t>
       </w:r>
       <w:proofErr w:type="spellEnd"/>
-      <w:r>
-        <w:t xml:space="preserve"> for at kunne finde ud af om </w:t>
-      </w:r>
-      <w:r>
-        <w:t>ét produkt</w:t>
-      </w:r>
+      <w:ins w:id="64" w:author="Mette Grønbech" w:date="2016-04-30T14:49:00Z">
+        <w:r>
+          <w:t>,</w:t>
+        </w:r>
+      </w:ins>
+      <w:r>
+        <w:t xml:space="preserve"> </w:t>
+      </w:r>
+      <w:del w:id="65" w:author="Mette Grønbech" w:date="2016-04-30T14:36:00Z">
+        <w:r>
+          <w:delText xml:space="preserve">for at kunne finde ud af om </w:delText>
+        </w:r>
+        <w:r>
+          <w:delText xml:space="preserve">ét </w:delText>
+        </w:r>
+      </w:del>
+      <w:ins w:id="66" w:author="Mette Grønbech" w:date="2016-04-30T14:36:00Z">
+        <w:r>
+          <w:t>der angiver</w:t>
+        </w:r>
+      </w:ins>
+      <w:ins w:id="67" w:author="Mette Grønbech" w:date="2016-04-30T14:50:00Z">
+        <w:r>
+          <w:t>,</w:t>
+        </w:r>
+      </w:ins>
+      <w:ins w:id="68" w:author="Mette Grønbech" w:date="2016-04-30T14:36:00Z">
+        <w:r>
+          <w:t xml:space="preserve"> hvilke </w:t>
+        </w:r>
+      </w:ins>
+      <w:r>
+        <w:t>produkt</w:t>
+      </w:r>
+      <w:ins w:id="69" w:author="Mette Grønbech" w:date="2016-04-30T14:36:00Z">
+        <w:r>
+          <w:t>er der</w:t>
+        </w:r>
+      </w:ins>
       <w:r>
         <w:t xml:space="preserve"> sælges i den forretning.</w:t>
       </w:r>
     </w:p>
     <w:p>
       <w:r>
-        <w:t xml:space="preserve">For at forretningerne ikke kan ændre prisen eller hvilke produktet de sælger ved andre forretninger har gruppen valgt at lave et login hvor vi gemmer alle login i databasen. Denne entitet har et Brugernavn, kodeord, og en reference til den forretning de har kontrol over. Så når der logges ind for en forretningsbestyre så har personen kun mulighed for at ændre hvordan han forretning skal fremstå. Derudover blev der lavet så Administratoren som kan tilføje og slette forretninger også fik et login. Dette login er lidt specielt i forhold til de andre da det giver adgang til administrationsdelen da forretningerne. Derfor blev </w:t>
+        <w:t>For at forretningerne ikke kan ændre prisen</w:t>
+      </w:r>
+      <w:ins w:id="70" w:author="Mette Grønbech" w:date="2016-04-30T14:51:00Z">
+        <w:r>
+          <w:t>,</w:t>
+        </w:r>
+      </w:ins>
+      <w:r>
+        <w:t xml:space="preserve"> eller hvilke produkte</w:t>
+      </w:r>
+      <w:ins w:id="71" w:author="Mette Grønbech" w:date="2016-04-30T14:36:00Z">
+        <w:r>
+          <w:t>r</w:t>
+        </w:r>
+      </w:ins>
+      <w:del w:id="72" w:author="Mette Grønbech" w:date="2016-04-30T14:36:00Z">
+        <w:r>
+          <w:delText>t</w:delText>
+        </w:r>
+      </w:del>
+      <w:r>
+        <w:t xml:space="preserve"> de</w:t>
+      </w:r>
+      <w:ins w:id="73" w:author="Mette Grønbech" w:date="2016-04-30T14:51:00Z">
+        <w:r>
+          <w:t>r</w:t>
+        </w:r>
+      </w:ins>
+      <w:r>
+        <w:t xml:space="preserve"> </w:t>
+      </w:r>
+      <w:del w:id="74" w:author="Mette Grønbech" w:date="2016-04-30T14:51:00Z">
+        <w:r>
+          <w:delText xml:space="preserve">sælger </w:delText>
+        </w:r>
+      </w:del>
+      <w:ins w:id="75" w:author="Mette Grønbech" w:date="2016-04-30T14:51:00Z">
+        <w:r>
+          <w:t>sælge</w:t>
+        </w:r>
+        <w:r>
+          <w:t>s</w:t>
+        </w:r>
+        <w:r>
+          <w:t xml:space="preserve"> </w:t>
+        </w:r>
+      </w:ins>
+      <w:r>
+        <w:t>ved andre forretninger</w:t>
+      </w:r>
+      <w:ins w:id="76" w:author="Mette Grønbech" w:date="2016-04-30T14:51:00Z">
+        <w:r>
+          <w:t>,</w:t>
+        </w:r>
+      </w:ins>
+      <w:r>
+        <w:t xml:space="preserve"> </w:t>
+      </w:r>
+      <w:del w:id="77" w:author="Mette Grønbech" w:date="2016-04-30T14:36:00Z">
+        <w:r>
+          <w:delText>har gruppen valgt at</w:delText>
+        </w:r>
+      </w:del>
+      <w:ins w:id="78" w:author="Mette Grønbech" w:date="2016-04-30T14:36:00Z">
+        <w:r>
+          <w:t>er der</w:t>
+        </w:r>
+      </w:ins>
+      <w:r>
+        <w:t xml:space="preserve"> lave</w:t>
+      </w:r>
+      <w:ins w:id="79" w:author="Mette Grønbech" w:date="2016-04-30T14:36:00Z">
+        <w:r>
+          <w:t>t</w:t>
+        </w:r>
+      </w:ins>
+      <w:r>
+        <w:t xml:space="preserve"> et login</w:t>
+      </w:r>
+      <w:ins w:id="80" w:author="Mette Grønbech" w:date="2016-04-30T14:51:00Z">
+        <w:r>
+          <w:t xml:space="preserve"> til hver forretning,</w:t>
+        </w:r>
+      </w:ins>
+      <w:r>
+        <w:t xml:space="preserve"> </w:t>
+      </w:r>
+      <w:del w:id="81" w:author="Mette Grønbech" w:date="2016-04-30T14:51:00Z">
+        <w:r>
+          <w:delText>hvor vi gemmer</w:delText>
+        </w:r>
+      </w:del>
+      <w:ins w:id="82" w:author="Mette Grønbech" w:date="2016-04-30T14:51:00Z">
+        <w:r>
+          <w:t>og</w:t>
+        </w:r>
+      </w:ins>
+      <w:r>
+        <w:t xml:space="preserve"> alle login</w:t>
+      </w:r>
+      <w:ins w:id="83" w:author="Mette Grønbech" w:date="2016-04-30T14:36:00Z">
+        <w:r>
+          <w:t>s</w:t>
+        </w:r>
+      </w:ins>
+      <w:r>
+        <w:t xml:space="preserve"> </w:t>
+      </w:r>
+      <w:ins w:id="84" w:author="Mette Grønbech" w:date="2016-04-30T14:51:00Z">
+        <w:r>
+          <w:t xml:space="preserve">gemmes </w:t>
+        </w:r>
+      </w:ins>
+      <w:r>
+        <w:t xml:space="preserve">i databasen. Denne entitet har et </w:t>
+      </w:r>
+      <w:del w:id="85" w:author="Mette Grønbech" w:date="2016-04-30T14:37:00Z">
+        <w:r>
+          <w:delText>B</w:delText>
+        </w:r>
+      </w:del>
+      <w:ins w:id="86" w:author="Mette Grønbech" w:date="2016-04-30T14:37:00Z">
+        <w:r>
+          <w:t>b</w:t>
+        </w:r>
+      </w:ins>
+      <w:r>
+        <w:t>rugernavn, kodeord, og en reference til den forretning</w:t>
+      </w:r>
+      <w:ins w:id="87" w:author="Mette Grønbech" w:date="2016-04-30T14:52:00Z">
+        <w:r>
+          <w:t>,</w:t>
+        </w:r>
+      </w:ins>
+      <w:r>
+        <w:t xml:space="preserve"> de har kontrol over. Så når der logges ind for en forretningsbestyre</w:t>
+      </w:r>
+      <w:ins w:id="88" w:author="Mette Grønbech" w:date="2016-04-30T14:37:00Z">
+        <w:r>
+          <w:t>r</w:t>
+        </w:r>
+      </w:ins>
+      <w:ins w:id="89" w:author="Mette Grønbech" w:date="2016-04-30T14:52:00Z">
+        <w:r>
+          <w:t>,</w:t>
+        </w:r>
+      </w:ins>
+      <w:r>
+        <w:t xml:space="preserve"> så har personen kun mulighed for at ændre</w:t>
+      </w:r>
+      <w:ins w:id="90" w:author="Mette Grønbech" w:date="2016-04-30T14:52:00Z">
+        <w:r>
+          <w:t>,</w:t>
+        </w:r>
+      </w:ins>
+      <w:r>
+        <w:t xml:space="preserve"> hvordan han</w:t>
+      </w:r>
+      <w:ins w:id="91" w:author="Mette Grønbech" w:date="2016-04-30T14:37:00Z">
+        <w:r>
+          <w:t>s</w:t>
+        </w:r>
+      </w:ins>
+      <w:r>
+        <w:t xml:space="preserve"> forretning skal fremstå. Derudover </w:t>
+      </w:r>
+      <w:del w:id="92" w:author="Mette Grønbech" w:date="2016-04-30T14:52:00Z">
+        <w:r>
+          <w:delText xml:space="preserve">blev </w:delText>
+        </w:r>
+      </w:del>
+      <w:ins w:id="93" w:author="Mette Grønbech" w:date="2016-04-30T14:52:00Z">
+        <w:r>
+          <w:t>er</w:t>
+        </w:r>
+        <w:r>
+          <w:t xml:space="preserve"> </w:t>
+        </w:r>
+      </w:ins>
+      <w:r>
+        <w:t>der lavet så Administratoren</w:t>
+      </w:r>
+      <w:ins w:id="94" w:author="Mette Grønbech" w:date="2016-04-30T14:38:00Z">
+        <w:r>
+          <w:t>,</w:t>
+        </w:r>
+      </w:ins>
+      <w:r>
+        <w:t xml:space="preserve"> som kan tilføje og slette forretninger</w:t>
+      </w:r>
+      <w:ins w:id="95" w:author="Mette Grønbech" w:date="2016-04-30T14:38:00Z">
+        <w:r>
+          <w:t>,</w:t>
+        </w:r>
+      </w:ins>
+      <w:r>
+        <w:t xml:space="preserve"> også </w:t>
+      </w:r>
+      <w:del w:id="96" w:author="Mette Grønbech" w:date="2016-04-30T14:52:00Z">
+        <w:r>
+          <w:delText xml:space="preserve">fik </w:delText>
+        </w:r>
+      </w:del>
+      <w:ins w:id="97" w:author="Mette Grønbech" w:date="2016-04-30T14:52:00Z">
+        <w:r>
+          <w:t>har</w:t>
+        </w:r>
+        <w:r>
+          <w:t xml:space="preserve"> </w:t>
+        </w:r>
+      </w:ins>
+      <w:r>
+        <w:t xml:space="preserve">et login. Dette login er </w:t>
+      </w:r>
+      <w:del w:id="98" w:author="Mette Grønbech" w:date="2016-04-30T14:38:00Z">
+        <w:r>
+          <w:delText xml:space="preserve">lidt </w:delText>
+        </w:r>
+      </w:del>
+      <w:r>
+        <w:t>specielt i forhold til de andre</w:t>
+      </w:r>
+      <w:ins w:id="99" w:author="Mette Grønbech" w:date="2016-04-30T14:38:00Z">
+        <w:r>
+          <w:t>,</w:t>
+        </w:r>
+      </w:ins>
+      <w:r>
+        <w:t xml:space="preserve"> da det giver adgang til administrationsdelen </w:t>
+      </w:r>
+      <w:del w:id="100" w:author="Mette Grønbech" w:date="2016-04-30T14:38:00Z">
+        <w:r>
+          <w:delText xml:space="preserve">da </w:delText>
+        </w:r>
+      </w:del>
+      <w:ins w:id="101" w:author="Mette Grønbech" w:date="2016-04-30T14:38:00Z">
+        <w:r>
+          <w:t>af</w:t>
+        </w:r>
+        <w:r>
+          <w:t xml:space="preserve"> </w:t>
+        </w:r>
+      </w:ins>
+      <w:r>
+        <w:t>forretningerne. Derfor blev Admin</w:t>
+      </w:r>
+      <w:ins w:id="102" w:author="Mette Grønbech" w:date="2016-04-30T14:39:00Z">
+        <w:r>
+          <w:t>istrator</w:t>
+        </w:r>
+      </w:ins>
+      <w:ins w:id="103" w:author="Mette Grønbech" w:date="2016-04-30T14:40:00Z">
+        <w:r>
+          <w:t>ens</w:t>
+        </w:r>
+      </w:ins>
+      <w:del w:id="104" w:author="Mette Grønbech" w:date="2016-04-30T14:39:00Z">
+        <w:r>
+          <w:delText>’en</w:delText>
+        </w:r>
+      </w:del>
+      <w:ins w:id="105" w:author="Mette Grønbech" w:date="2016-04-30T14:39:00Z">
+        <w:r>
+          <w:t xml:space="preserve"> login</w:t>
+        </w:r>
+      </w:ins>
+      <w:r>
+        <w:t xml:space="preserve"> lavet med en forretning</w:t>
+      </w:r>
+      <w:ins w:id="106" w:author="Mette Grønbech" w:date="2016-04-30T14:53:00Z">
+        <w:r>
+          <w:t>,</w:t>
+        </w:r>
+      </w:ins>
+      <w:r>
+        <w:t xml:space="preserve"> der hedder </w:t>
       </w:r>
       <w:proofErr w:type="spellStart"/>
       <w:r>
-        <w:t>Admin’en</w:t>
+        <w:t>Admin</w:t>
       </w:r>
       <w:proofErr w:type="spellEnd"/>
       <w:r>
-        <w:t xml:space="preserve"> lavet med en forretning der hedder </w:t>
-      </w:r>
-      <w:proofErr w:type="spellStart"/>
-      <w:r>
-        <w:t>Admin</w:t>
-      </w:r>
-      <w:proofErr w:type="spellEnd"/>
-      <w:r>
-        <w:t>, og på den måde kender vi forskel på hvilken retning administrator programmet skal tage efter loginet.</w:t>
-      </w:r>
-      <w:bookmarkStart w:id="0" w:name="_GoBack"/>
-      <w:bookmarkEnd w:id="0"/>
+        <w:t>, og på den måde</w:t>
+      </w:r>
+      <w:ins w:id="107" w:author="Mette Grønbech" w:date="2016-04-30T14:41:00Z">
+        <w:r>
+          <w:t xml:space="preserve"> tages der i programmet højde for</w:t>
+        </w:r>
+      </w:ins>
+      <w:del w:id="108" w:author="Mette Grønbech" w:date="2016-04-30T14:41:00Z">
+        <w:r>
+          <w:delText xml:space="preserve"> kender vi forskel på</w:delText>
+        </w:r>
+      </w:del>
+      <w:ins w:id="109" w:author="Mette Grønbech" w:date="2016-04-30T14:53:00Z">
+        <w:r>
+          <w:t>,</w:t>
+        </w:r>
+      </w:ins>
+      <w:r>
+        <w:t xml:space="preserve"> hvilken retning </w:t>
+      </w:r>
+      <w:del w:id="110" w:author="Mette Grønbech" w:date="2016-04-30T14:53:00Z">
+        <w:r>
+          <w:delText xml:space="preserve">administrator </w:delText>
+        </w:r>
+      </w:del>
+      <w:ins w:id="111" w:author="Mette Grønbech" w:date="2016-04-30T14:53:00Z">
+        <w:r>
+          <w:t>administrat</w:t>
+        </w:r>
+        <w:r>
+          <w:t>ions</w:t>
+        </w:r>
+      </w:ins>
+      <w:r>
+        <w:t>programmet skal tage efter login</w:t>
+      </w:r>
+      <w:del w:id="112" w:author="Mette Grønbech" w:date="2016-04-30T14:53:00Z">
+        <w:r>
+          <w:delText>et</w:delText>
+        </w:r>
+      </w:del>
+      <w:r>
+        <w:t>.</w:t>
+      </w:r>
     </w:p>
     <w:sectPr>
       <w:pgSz w:w="11906" w:h="16838"/>
@@ -196,6 +1021,62 @@
     </w:sectPr>
   </w:body>
 </w:document>
+</file>
+
+<file path=word/comments.xml><?xml version="1.0" encoding="utf-8"?>
+<w:comments xmlns:wpc="http://schemas.microsoft.com/office/word/2010/wordprocessingCanvas" xmlns:mc="http://schemas.openxmlformats.org/markup-compatibility/2006" xmlns:o="urn:schemas-microsoft-com:office:office" xmlns:r="http://schemas.openxmlformats.org/officeDocument/2006/relationships" xmlns:m="http://schemas.openxmlformats.org/officeDocument/2006/math" xmlns:v="urn:schemas-microsoft-com:vml" xmlns:wp14="http://schemas.microsoft.com/office/word/2010/wordprocessingDrawing" xmlns:wp="http://schemas.openxmlformats.org/drawingml/2006/wordprocessingDrawing" xmlns:w10="urn:schemas-microsoft-com:office:word" xmlns:w="http://schemas.openxmlformats.org/wordprocessingml/2006/main" xmlns:w14="http://schemas.microsoft.com/office/word/2010/wordml" xmlns:w15="http://schemas.microsoft.com/office/word/2012/wordml" xmlns:wpg="http://schemas.microsoft.com/office/word/2010/wordprocessingGroup" xmlns:wpi="http://schemas.microsoft.com/office/word/2010/wordprocessingInk" xmlns:wne="http://schemas.microsoft.com/office/word/2006/wordml" xmlns:wps="http://schemas.microsoft.com/office/word/2010/wordprocessingShape" mc:Ignorable="w14 w15 wp14">
+  <w:comment w:id="0" w:author="Mette Grønbech" w:date="2016-04-30T14:53:00Z" w:initials="MG">
+    <w:p>
+      <w:pPr>
+        <w:pStyle w:val="CommentText"/>
+      </w:pPr>
+      <w:r>
+        <w:rPr>
+          <w:rStyle w:val="CommentReference"/>
+        </w:rPr>
+        <w:annotationRef/>
+      </w:r>
+      <w:r>
+        <w:t xml:space="preserve">Snakkede dig og Anders ikke noget om nogle diagrammer der skulle ind i det her afsnit eller er det mig der husker forkert? </w:t>
+      </w:r>
+      <w:r>
+        <w:sym w:font="Wingdings" w:char="F04A"/>
+      </w:r>
+    </w:p>
+    <w:p>
+      <w:pPr>
+        <w:pStyle w:val="CommentText"/>
+      </w:pPr>
+    </w:p>
+    <w:p>
+      <w:pPr>
+        <w:pStyle w:val="CommentText"/>
+      </w:pPr>
+      <w:r>
+        <w:t xml:space="preserve">Ellers synes jeg det er rigtig godt. Jeg har rettet lidt grammatiske ting og sat nogle kommaer, men det er det eneste der lige er synes jeg </w:t>
+      </w:r>
+      <w:r>
+        <w:sym w:font="Wingdings" w:char="F04A"/>
+      </w:r>
+      <w:bookmarkStart w:id="1" w:name="_GoBack"/>
+      <w:bookmarkEnd w:id="1"/>
+    </w:p>
+  </w:comment>
+</w:comments>
+</file>
+
+<file path=word/commentsExtended.xml><?xml version="1.0" encoding="utf-8"?>
+<w15:commentsEx xmlns:wpc="http://schemas.microsoft.com/office/word/2010/wordprocessingCanvas" xmlns:mc="http://schemas.openxmlformats.org/markup-compatibility/2006" xmlns:o="urn:schemas-microsoft-com:office:office" xmlns:r="http://schemas.openxmlformats.org/officeDocument/2006/relationships" xmlns:m="http://schemas.openxmlformats.org/officeDocument/2006/math" xmlns:v="urn:schemas-microsoft-com:vml" xmlns:wp14="http://schemas.microsoft.com/office/word/2010/wordprocessingDrawing" xmlns:wp="http://schemas.openxmlformats.org/drawingml/2006/wordprocessingDrawing" xmlns:w10="urn:schemas-microsoft-com:office:word" xmlns:w="http://schemas.openxmlformats.org/wordprocessingml/2006/main" xmlns:w14="http://schemas.microsoft.com/office/word/2010/wordml" xmlns:w15="http://schemas.microsoft.com/office/word/2012/wordml" xmlns:wpg="http://schemas.microsoft.com/office/word/2010/wordprocessingGroup" xmlns:wpi="http://schemas.microsoft.com/office/word/2010/wordprocessingInk" xmlns:wne="http://schemas.microsoft.com/office/word/2006/wordml" xmlns:wps="http://schemas.microsoft.com/office/word/2010/wordprocessingShape" mc:Ignorable="w14 w15 wp14">
+  <w15:commentEx w15:paraId="1C5AAC21" w15:done="0"/>
+</w15:commentsEx>
+</file>
+
+<file path=word/people.xml><?xml version="1.0" encoding="utf-8"?>
+<w15:people xmlns:wpc="http://schemas.microsoft.com/office/word/2010/wordprocessingCanvas" xmlns:mc="http://schemas.openxmlformats.org/markup-compatibility/2006" xmlns:o="urn:schemas-microsoft-com:office:office" xmlns:r="http://schemas.openxmlformats.org/officeDocument/2006/relationships" xmlns:m="http://schemas.openxmlformats.org/officeDocument/2006/math" xmlns:v="urn:schemas-microsoft-com:vml" xmlns:wp14="http://schemas.microsoft.com/office/word/2010/wordprocessingDrawing" xmlns:wp="http://schemas.openxmlformats.org/drawingml/2006/wordprocessingDrawing" xmlns:w10="urn:schemas-microsoft-com:office:word" xmlns:w="http://schemas.openxmlformats.org/wordprocessingml/2006/main" xmlns:w14="http://schemas.microsoft.com/office/word/2010/wordml" xmlns:w15="http://schemas.microsoft.com/office/word/2012/wordml" xmlns:wpg="http://schemas.microsoft.com/office/word/2010/wordprocessingGroup" xmlns:wpi="http://schemas.microsoft.com/office/word/2010/wordprocessingInk" xmlns:wne="http://schemas.microsoft.com/office/word/2006/wordml" xmlns:wps="http://schemas.microsoft.com/office/word/2010/wordprocessingShape" mc:Ignorable="w14 w15 wp14">
+  <w15:person w15:author="Mette Grønbech">
+    <w15:presenceInfo w15:providerId="Windows Live" w15:userId="ab922a974fce90f5"/>
+  </w15:person>
+</w15:people>
 </file>
 
 <file path=word/styles.xml><?xml version="1.0" encoding="utf-8"?>
@@ -688,6 +1569,104 @@
       <w:szCs w:val="32"/>
     </w:rPr>
   </w:style>
+  <w:style w:type="character" w:styleId="CommentReference">
+    <w:name w:val="annotation reference"/>
+    <w:basedOn w:val="DefaultParagraphFont"/>
+    <w:uiPriority w:val="99"/>
+    <w:semiHidden/>
+    <w:unhideWhenUsed/>
+    <w:rsid w:val="0029780C"/>
+    <w:rPr>
+      <w:sz w:val="16"/>
+      <w:szCs w:val="16"/>
+    </w:rPr>
+  </w:style>
+  <w:style w:type="paragraph" w:styleId="CommentText">
+    <w:name w:val="annotation text"/>
+    <w:basedOn w:val="Normal"/>
+    <w:link w:val="CommentTextChar"/>
+    <w:uiPriority w:val="99"/>
+    <w:semiHidden/>
+    <w:unhideWhenUsed/>
+    <w:rsid w:val="0029780C"/>
+    <w:pPr>
+      <w:spacing w:line="240" w:lineRule="auto"/>
+    </w:pPr>
+    <w:rPr>
+      <w:sz w:val="20"/>
+      <w:szCs w:val="20"/>
+    </w:rPr>
+  </w:style>
+  <w:style w:type="character" w:customStyle="1" w:styleId="CommentTextChar">
+    <w:name w:val="Comment Text Char"/>
+    <w:basedOn w:val="DefaultParagraphFont"/>
+    <w:link w:val="CommentText"/>
+    <w:uiPriority w:val="99"/>
+    <w:semiHidden/>
+    <w:rsid w:val="0029780C"/>
+    <w:rPr>
+      <w:sz w:val="20"/>
+      <w:szCs w:val="20"/>
+    </w:rPr>
+  </w:style>
+  <w:style w:type="paragraph" w:styleId="CommentSubject">
+    <w:name w:val="annotation subject"/>
+    <w:basedOn w:val="CommentText"/>
+    <w:next w:val="CommentText"/>
+    <w:link w:val="CommentSubjectChar"/>
+    <w:uiPriority w:val="99"/>
+    <w:semiHidden/>
+    <w:unhideWhenUsed/>
+    <w:rsid w:val="0029780C"/>
+    <w:rPr>
+      <w:b/>
+      <w:bCs/>
+    </w:rPr>
+  </w:style>
+  <w:style w:type="character" w:customStyle="1" w:styleId="CommentSubjectChar">
+    <w:name w:val="Comment Subject Char"/>
+    <w:basedOn w:val="CommentTextChar"/>
+    <w:link w:val="CommentSubject"/>
+    <w:uiPriority w:val="99"/>
+    <w:semiHidden/>
+    <w:rsid w:val="0029780C"/>
+    <w:rPr>
+      <w:b/>
+      <w:bCs/>
+      <w:sz w:val="20"/>
+      <w:szCs w:val="20"/>
+    </w:rPr>
+  </w:style>
+  <w:style w:type="paragraph" w:styleId="BalloonText">
+    <w:name w:val="Balloon Text"/>
+    <w:basedOn w:val="Normal"/>
+    <w:link w:val="BalloonTextChar"/>
+    <w:uiPriority w:val="99"/>
+    <w:semiHidden/>
+    <w:unhideWhenUsed/>
+    <w:rsid w:val="0029780C"/>
+    <w:pPr>
+      <w:spacing w:after="0" w:line="240" w:lineRule="auto"/>
+    </w:pPr>
+    <w:rPr>
+      <w:rFonts w:ascii="Segoe UI" w:hAnsi="Segoe UI" w:cs="Segoe UI"/>
+      <w:sz w:val="18"/>
+      <w:szCs w:val="18"/>
+    </w:rPr>
+  </w:style>
+  <w:style w:type="character" w:customStyle="1" w:styleId="BalloonTextChar">
+    <w:name w:val="Balloon Text Char"/>
+    <w:basedOn w:val="DefaultParagraphFont"/>
+    <w:link w:val="BalloonText"/>
+    <w:uiPriority w:val="99"/>
+    <w:semiHidden/>
+    <w:rsid w:val="0029780C"/>
+    <w:rPr>
+      <w:rFonts w:ascii="Segoe UI" w:hAnsi="Segoe UI" w:cs="Segoe UI"/>
+      <w:sz w:val="18"/>
+      <w:szCs w:val="18"/>
+    </w:rPr>
+  </w:style>
 </w:styles>
 </file>
 

</xml_diff>

<commit_message>
Ændret Valget for Repository pattern
</commit_message>
<xml_diff>
--- a/Systemarkitektur/Valg af entiteter til databasen.docx
+++ b/Systemarkitektur/Valg af entiteter til databasen.docx
@@ -42,11 +42,9 @@
       <w:r>
         <w:t>Planen med den første udgave af databasen var</w:t>
       </w:r>
-      <w:ins w:id="2" w:author="Mette Grønbech" w:date="2016-04-30T14:42:00Z">
-        <w:r>
-          <w:t>,</w:t>
-        </w:r>
-      </w:ins>
+      <w:r>
+        <w:t>,</w:t>
+      </w:r>
       <w:r>
         <w:t xml:space="preserve"> </w:t>
       </w:r>
@@ -56,68 +54,53 @@
       <w:r>
         <w:t>den skulle indeholde en enkel tabel</w:t>
       </w:r>
-      <w:ins w:id="3" w:author="Mette Grønbech" w:date="2016-04-30T14:42:00Z">
-        <w:r>
-          <w:t>,</w:t>
-        </w:r>
-      </w:ins>
+      <w:r>
+        <w:t>,</w:t>
+      </w:r>
       <w:r>
         <w:t xml:space="preserve"> hvor man kunne se vare</w:t>
       </w:r>
       <w:r>
         <w:t>ns navn i rækkerne og de forskellige forretninger hen ad kolonerne</w:t>
       </w:r>
-      <w:ins w:id="4" w:author="Mette Grønbech" w:date="2016-04-30T14:42:00Z">
-        <w:r>
-          <w:t>,</w:t>
-        </w:r>
-      </w:ins>
+      <w:r>
+        <w:t>,</w:t>
+      </w:r>
       <w:r>
         <w:t xml:space="preserve"> og på den måde finde prisen for varen i den en</w:t>
       </w:r>
-      <w:ins w:id="5" w:author="Mette Grønbech" w:date="2016-04-30T14:42:00Z">
-        <w:r>
-          <w:t>kelt</w:t>
-        </w:r>
-      </w:ins>
+      <w:r>
+        <w:t>kelt</w:t>
+      </w:r>
       <w:r>
         <w:t>e forretning. Dette viste sig at have nogle problemer</w:t>
       </w:r>
-      <w:ins w:id="6" w:author="Mette Grønbech" w:date="2016-04-30T14:42:00Z">
-        <w:r>
-          <w:t>,</w:t>
-        </w:r>
-      </w:ins>
-      <w:r>
-        <w:t xml:space="preserve"> da vi skulle lave klassen </w:t>
+      <w:r>
+        <w:t>,</w:t>
+      </w:r>
+      <w:r>
+        <w:t xml:space="preserve"> da vi skulle </w:t>
+      </w:r>
+      <w:bookmarkStart w:id="1" w:name="_GoBack"/>
+      <w:bookmarkEnd w:id="1"/>
+      <w:r>
+        <w:t xml:space="preserve">lave klassen </w:t>
       </w:r>
       <w:r>
         <w:t>P</w:t>
       </w:r>
       <w:r>
-        <w:t>roduct med en variab</w:t>
-      </w:r>
-      <w:del w:id="7" w:author="Mette Grønbech" w:date="2016-04-30T14:42:00Z">
-        <w:r>
-          <w:delText>l</w:delText>
-        </w:r>
-      </w:del>
-      <w:r>
-        <w:t>e</w:t>
-      </w:r>
-      <w:ins w:id="8" w:author="Mette Grønbech" w:date="2016-04-30T14:43:00Z">
-        <w:r>
-          <w:t>l</w:t>
-        </w:r>
-      </w:ins>
+        <w:t>roduct med en variabe</w:t>
+      </w:r>
+      <w:r>
+        <w:t>l</w:t>
+      </w:r>
       <w:r>
         <w:t xml:space="preserve"> for hver forretning</w:t>
       </w:r>
-      <w:ins w:id="9" w:author="Mette Grønbech" w:date="2016-04-30T14:43:00Z">
-        <w:r>
-          <w:t>,</w:t>
-        </w:r>
-      </w:ins>
+      <w:r>
+        <w:t>,</w:t>
+      </w:r>
       <w:r>
         <w:t xml:space="preserve"> som vi kunne gemme prisen </w:t>
       </w:r>
@@ -127,67 +110,45 @@
       <w:r>
         <w:t>. Det resulterede i</w:t>
       </w:r>
-      <w:ins w:id="10" w:author="Mette Grønbech" w:date="2016-04-30T14:43:00Z">
-        <w:r>
-          <w:t>,</w:t>
-        </w:r>
-      </w:ins>
+      <w:r>
+        <w:t>,</w:t>
+      </w:r>
       <w:r>
         <w:t xml:space="preserve"> at vores database ikke v</w:t>
       </w:r>
-      <w:ins w:id="11" w:author="Mette Grønbech" w:date="2016-04-30T14:43:00Z">
-        <w:r>
-          <w:t>ille være</w:t>
-        </w:r>
-      </w:ins>
-      <w:del w:id="12" w:author="Mette Grønbech" w:date="2016-04-30T14:43:00Z">
-        <w:r>
-          <w:delText>ar</w:delText>
-        </w:r>
-      </w:del>
+      <w:r>
+        <w:t>ille være</w:t>
+      </w:r>
       <w:r>
         <w:t xml:space="preserve"> åben for udvidelser</w:t>
       </w:r>
-      <w:del w:id="13" w:author="Mette Grønbech" w:date="2016-04-30T14:43:00Z">
-        <w:r>
-          <w:delText>;</w:delText>
-        </w:r>
-      </w:del>
-      <w:ins w:id="14" w:author="Mette Grønbech" w:date="2016-04-30T14:43:00Z">
-        <w:r>
-          <w:t>,</w:t>
-        </w:r>
-      </w:ins>
+      <w:r>
+        <w:t>,</w:t>
+      </w:r>
       <w:r>
         <w:t xml:space="preserve"> hvilket er ineffektivt</w:t>
       </w:r>
-      <w:ins w:id="15" w:author="Mette Grønbech" w:date="2016-04-30T14:43:00Z">
-        <w:r>
-          <w:t>,</w:t>
-        </w:r>
-      </w:ins>
+      <w:r>
+        <w:t>,</w:t>
+      </w:r>
       <w:r>
         <w:t xml:space="preserve"> når forretninger kan </w:t>
       </w:r>
       <w:r>
         <w:t>åbne og lukke</w:t>
       </w:r>
-      <w:ins w:id="16" w:author="Mette Grønbech" w:date="2016-04-30T14:43:00Z">
-        <w:r>
-          <w:t>,</w:t>
-        </w:r>
-      </w:ins>
+      <w:r>
+        <w:t>,</w:t>
+      </w:r>
       <w:r>
         <w:t xml:space="preserve"> og</w:t>
       </w:r>
       <w:r>
         <w:t xml:space="preserve"> forretningerne får nye vare</w:t>
       </w:r>
-      <w:ins w:id="17" w:author="Mette Grønbech" w:date="2016-04-30T14:44:00Z">
-        <w:r>
-          <w:t>r i deres sortiment</w:t>
-        </w:r>
-      </w:ins>
+      <w:r>
+        <w:t>r i deres sortiment</w:t>
+      </w:r>
       <w:r>
         <w:t xml:space="preserve">. </w:t>
       </w:r>
@@ -212,69 +173,39 @@
       <w:r>
         <w:t>produkterne, da en forretning kan have mange forskellige produkter</w:t>
       </w:r>
-      <w:ins w:id="18" w:author="Mette Grønbech" w:date="2016-04-30T14:44:00Z">
-        <w:r>
-          <w:t>,</w:t>
-        </w:r>
-      </w:ins>
+      <w:r>
+        <w:t>,</w:t>
+      </w:r>
       <w:r>
         <w:t xml:space="preserve"> og ét produkt kan blive solgt i mange forskellige forretninger. Der er derfor valgt at lave en klasse til relationen</w:t>
       </w:r>
-      <w:ins w:id="19" w:author="Mette Grønbech" w:date="2016-04-30T14:44:00Z">
-        <w:r>
-          <w:t>,</w:t>
-        </w:r>
-      </w:ins>
+      <w:r>
+        <w:t>,</w:t>
+      </w:r>
       <w:r>
         <w:t xml:space="preserve"> da </w:t>
       </w:r>
-      <w:del w:id="20" w:author="Mette Grønbech" w:date="2016-04-30T14:44:00Z">
-        <w:r>
-          <w:delText>vi har brug</w:delText>
-        </w:r>
-      </w:del>
-      <w:ins w:id="21" w:author="Mette Grønbech" w:date="2016-04-30T14:44:00Z">
-        <w:r>
-          <w:t>der er behov</w:t>
-        </w:r>
-      </w:ins>
-      <w:r>
-        <w:t xml:space="preserve"> for en variab</w:t>
-      </w:r>
-      <w:del w:id="22" w:author="Mette Grønbech" w:date="2016-04-30T14:44:00Z">
-        <w:r>
-          <w:delText>l</w:delText>
-        </w:r>
-      </w:del>
-      <w:r>
-        <w:t>e</w:t>
-      </w:r>
-      <w:ins w:id="23" w:author="Mette Grønbech" w:date="2016-04-30T14:45:00Z">
-        <w:r>
-          <w:t>l</w:t>
-        </w:r>
-      </w:ins>
+      <w:r>
+        <w:t>der er behov</w:t>
+      </w:r>
+      <w:r>
+        <w:t xml:space="preserve"> for en variabe</w:t>
+      </w:r>
+      <w:r>
+        <w:t>l</w:t>
+      </w:r>
       <w:r>
         <w:t xml:space="preserve"> til at indeholde prisen for produktet i den specifikke forretning. Derfor </w:t>
       </w:r>
-      <w:del w:id="24" w:author="Mette Grønbech" w:date="2016-04-30T14:45:00Z">
-        <w:r>
-          <w:delText>kom vi på</w:delText>
-        </w:r>
-      </w:del>
-      <w:ins w:id="25" w:author="Mette Grønbech" w:date="2016-04-30T14:45:00Z">
-        <w:r>
-          <w:t>blev der oprettet</w:t>
-        </w:r>
-      </w:ins>
+      <w:r>
+        <w:t>blev der oprettet</w:t>
+      </w:r>
       <w:r>
         <w:t xml:space="preserve"> 3 entiteter i databasen</w:t>
       </w:r>
-      <w:ins w:id="26" w:author="Mette Grønbech" w:date="2016-04-30T14:45:00Z">
-        <w:r>
-          <w:t>;</w:t>
-        </w:r>
-      </w:ins>
+      <w:r>
+        <w:t>;</w:t>
+      </w:r>
       <w:r>
         <w:t xml:space="preserve"> Store, Product og </w:t>
       </w:r>
@@ -305,203 +236,90 @@
       <w:r>
         <w:t>Disse tre klasser g</w:t>
       </w:r>
-      <w:ins w:id="27" w:author="Mette Grønbech" w:date="2016-04-30T14:45:00Z">
-        <w:r>
-          <w:t>ør</w:t>
-        </w:r>
-      </w:ins>
-      <w:del w:id="28" w:author="Mette Grønbech" w:date="2016-04-30T14:45:00Z">
-        <w:r>
-          <w:delText>jorde</w:delText>
-        </w:r>
-      </w:del>
-      <w:ins w:id="29" w:author="Mette Grønbech" w:date="2016-04-30T14:46:00Z">
-        <w:r>
-          <w:t>,</w:t>
-        </w:r>
-      </w:ins>
-      <w:r>
-        <w:t xml:space="preserve"> at </w:t>
-      </w:r>
-      <w:del w:id="30" w:author="Mette Grønbech" w:date="2016-04-30T14:45:00Z">
-        <w:r>
-          <w:delText xml:space="preserve">vores </w:delText>
-        </w:r>
-      </w:del>
-      <w:r>
-        <w:t>database</w:t>
-      </w:r>
-      <w:ins w:id="31" w:author="Mette Grønbech" w:date="2016-04-30T14:45:00Z">
-        <w:r>
-          <w:t>n</w:t>
-        </w:r>
-      </w:ins>
+      <w:r>
+        <w:t>ør</w:t>
+      </w:r>
+      <w:r>
+        <w:t>,</w:t>
+      </w:r>
+      <w:r>
+        <w:t xml:space="preserve"> at database</w:t>
+      </w:r>
+      <w:r>
+        <w:t>n</w:t>
+      </w:r>
       <w:r>
         <w:t xml:space="preserve"> </w:t>
       </w:r>
-      <w:del w:id="32" w:author="Mette Grønbech" w:date="2016-04-30T14:45:00Z">
-        <w:r>
-          <w:delText xml:space="preserve">kunne </w:delText>
-        </w:r>
-      </w:del>
-      <w:ins w:id="33" w:author="Mette Grønbech" w:date="2016-04-30T14:45:00Z">
-        <w:r>
-          <w:t>k</w:t>
-        </w:r>
-        <w:r>
-          <w:t>an</w:t>
-        </w:r>
-        <w:r>
-          <w:t xml:space="preserve"> </w:t>
-        </w:r>
-      </w:ins>
+      <w:r>
+        <w:t xml:space="preserve">kan </w:t>
+      </w:r>
       <w:r>
         <w:t>håndtere</w:t>
       </w:r>
-      <w:ins w:id="34" w:author="Mette Grønbech" w:date="2016-04-30T14:46:00Z">
-        <w:r>
-          <w:t>,</w:t>
-        </w:r>
-      </w:ins>
-      <w:r>
-        <w:t xml:space="preserve"> at en forretning </w:t>
-      </w:r>
-      <w:del w:id="35" w:author="Mette Grønbech" w:date="2016-04-30T14:46:00Z">
-        <w:r>
-          <w:delText xml:space="preserve">ville </w:delText>
-        </w:r>
-      </w:del>
-      <w:r>
-        <w:t>begynde</w:t>
-      </w:r>
-      <w:ins w:id="36" w:author="Mette Grønbech" w:date="2016-04-30T14:46:00Z">
-        <w:r>
-          <w:t>r</w:t>
-        </w:r>
-      </w:ins>
+      <w:r>
+        <w:t>,</w:t>
+      </w:r>
+      <w:r>
+        <w:t xml:space="preserve"> at en forretning begynde</w:t>
+      </w:r>
+      <w:r>
+        <w:t>r</w:t>
+      </w:r>
       <w:r>
         <w:t xml:space="preserve"> </w:t>
       </w:r>
-      <w:del w:id="37" w:author="Mette Grønbech" w:date="2016-04-30T14:46:00Z">
-        <w:r>
-          <w:delText xml:space="preserve">og </w:delText>
-        </w:r>
-      </w:del>
-      <w:ins w:id="38" w:author="Mette Grønbech" w:date="2016-04-30T14:46:00Z">
-        <w:r>
-          <w:t>at</w:t>
-        </w:r>
-        <w:r>
-          <w:t xml:space="preserve"> </w:t>
-        </w:r>
-      </w:ins>
+      <w:r>
+        <w:t xml:space="preserve">at </w:t>
+      </w:r>
       <w:r>
         <w:t xml:space="preserve">sælge et nyt produkt, </w:t>
       </w:r>
-      <w:del w:id="39" w:author="Mette Grønbech" w:date="2016-04-30T14:47:00Z">
-        <w:r>
-          <w:delText xml:space="preserve">og </w:delText>
-        </w:r>
-      </w:del>
-      <w:ins w:id="40" w:author="Mette Grønbech" w:date="2016-04-30T14:47:00Z">
-        <w:r>
-          <w:t>samt at</w:t>
-        </w:r>
-        <w:r>
-          <w:t xml:space="preserve"> </w:t>
-        </w:r>
-      </w:ins>
+      <w:r>
+        <w:t xml:space="preserve">samt at </w:t>
+      </w:r>
       <w:r>
         <w:t xml:space="preserve">en ny forretning </w:t>
       </w:r>
-      <w:del w:id="41" w:author="Mette Grønbech" w:date="2016-04-30T14:46:00Z">
-        <w:r>
-          <w:delText>åbnede</w:delText>
-        </w:r>
-      </w:del>
-      <w:ins w:id="42" w:author="Mette Grønbech" w:date="2016-04-30T14:46:00Z">
-        <w:r>
-          <w:t>åbne</w:t>
-        </w:r>
-        <w:r>
-          <w:t>r</w:t>
-        </w:r>
-      </w:ins>
+      <w:r>
+        <w:t>åbner</w:t>
+      </w:r>
       <w:r>
         <w:t>. Måden</w:t>
       </w:r>
-      <w:ins w:id="43" w:author="Mette Grønbech" w:date="2016-04-30T14:48:00Z">
-        <w:r>
-          <w:t>,</w:t>
-        </w:r>
-      </w:ins>
+      <w:r>
+        <w:t>,</w:t>
+      </w:r>
       <w:r>
         <w:t xml:space="preserve"> det </w:t>
       </w:r>
-      <w:del w:id="44" w:author="Mette Grønbech" w:date="2016-04-30T14:47:00Z">
-        <w:r>
-          <w:delText xml:space="preserve">blev </w:delText>
-        </w:r>
-      </w:del>
-      <w:ins w:id="45" w:author="Mette Grønbech" w:date="2016-04-30T14:47:00Z">
-        <w:r>
-          <w:t>er</w:t>
-        </w:r>
-        <w:r>
-          <w:t xml:space="preserve"> </w:t>
-        </w:r>
-      </w:ins>
+      <w:r>
+        <w:t xml:space="preserve">er </w:t>
+      </w:r>
       <w:r>
         <w:t>implementeret på</w:t>
       </w:r>
-      <w:ins w:id="46" w:author="Mette Grønbech" w:date="2016-04-30T14:48:00Z">
-        <w:r>
-          <w:t>,</w:t>
-        </w:r>
-      </w:ins>
+      <w:r>
+        <w:t>,</w:t>
+      </w:r>
       <w:r>
         <w:t xml:space="preserve"> </w:t>
       </w:r>
-      <w:del w:id="47" w:author="Mette Grønbech" w:date="2016-04-30T14:47:00Z">
-        <w:r>
-          <w:delText xml:space="preserve">var </w:delText>
-        </w:r>
-      </w:del>
-      <w:ins w:id="48" w:author="Mette Grønbech" w:date="2016-04-30T14:47:00Z">
-        <w:r>
-          <w:t>er</w:t>
-        </w:r>
-        <w:r>
-          <w:t xml:space="preserve"> </w:t>
-        </w:r>
-      </w:ins>
+      <w:r>
+        <w:t xml:space="preserve">er </w:t>
+      </w:r>
       <w:r>
         <w:t>ved</w:t>
       </w:r>
-      <w:ins w:id="49" w:author="Mette Grønbech" w:date="2016-04-30T14:48:00Z">
-        <w:r>
-          <w:t>,</w:t>
-        </w:r>
-      </w:ins>
+      <w:r>
+        <w:t>,</w:t>
+      </w:r>
       <w:r>
         <w:t xml:space="preserve"> at Product </w:t>
       </w:r>
-      <w:del w:id="50" w:author="Mette Grønbech" w:date="2016-04-30T14:47:00Z">
-        <w:r>
-          <w:delText xml:space="preserve">indeholdte </w:delText>
-        </w:r>
-      </w:del>
-      <w:ins w:id="51" w:author="Mette Grønbech" w:date="2016-04-30T14:47:00Z">
-        <w:r>
-          <w:t>indehold</w:t>
-        </w:r>
-        <w:r>
-          <w:t>er</w:t>
-        </w:r>
-        <w:r>
-          <w:t xml:space="preserve"> </w:t>
-        </w:r>
-      </w:ins>
+      <w:r>
+        <w:t xml:space="preserve">indeholder </w:t>
+      </w:r>
       <w:r>
         <w:t xml:space="preserve">en liste af </w:t>
       </w:r>
@@ -513,11 +331,9 @@
       <w:r>
         <w:t>. Dette betyder</w:t>
       </w:r>
-      <w:ins w:id="52" w:author="Mette Grønbech" w:date="2016-04-30T14:48:00Z">
-        <w:r>
-          <w:t>,</w:t>
-        </w:r>
-      </w:ins>
+      <w:r>
+        <w:t>,</w:t>
+      </w:r>
       <w:r>
         <w:t xml:space="preserve"> at for produkterne</w:t>
       </w:r>
@@ -527,24 +343,15 @@
       <w:r>
         <w:t>kun én instans</w:t>
       </w:r>
-      <w:ins w:id="53" w:author="Mette Grønbech" w:date="2016-04-30T14:49:00Z">
-        <w:r>
-          <w:t>,</w:t>
-        </w:r>
-      </w:ins>
-      <w:del w:id="54" w:author="Mette Grønbech" w:date="2016-04-30T14:34:00Z">
-        <w:r>
-          <w:delText xml:space="preserve"> af</w:delText>
-        </w:r>
-      </w:del>
+      <w:r>
+        <w:t>,</w:t>
+      </w:r>
       <w:r>
         <w:t xml:space="preserve"> for hver</w:t>
       </w:r>
-      <w:ins w:id="55" w:author="Mette Grønbech" w:date="2016-04-30T14:34:00Z">
-        <w:r>
-          <w:t>t</w:t>
-        </w:r>
-      </w:ins>
+      <w:r>
+        <w:t>t</w:t>
+      </w:r>
       <w:r>
         <w:t xml:space="preserve"> </w:t>
       </w:r>
@@ -557,24 +364,15 @@
       <w:r>
         <w:t>retning der er, og</w:t>
       </w:r>
-      <w:ins w:id="56" w:author="Mette Grønbech" w:date="2016-04-30T14:49:00Z">
-        <w:r>
-          <w:t xml:space="preserve"> </w:t>
-        </w:r>
-      </w:ins>
+      <w:r>
+        <w:t xml:space="preserve"> </w:t>
+      </w:r>
       <w:r>
         <w:t xml:space="preserve">så </w:t>
       </w:r>
-      <w:del w:id="57" w:author="Mette Grønbech" w:date="2016-04-30T14:49:00Z">
-        <w:r>
-          <w:delText>har vi</w:delText>
-        </w:r>
-      </w:del>
-      <w:ins w:id="58" w:author="Mette Grønbech" w:date="2016-04-30T14:49:00Z">
-        <w:r>
-          <w:t>er der</w:t>
-        </w:r>
-      </w:ins>
+      <w:r>
+        <w:t>er der</w:t>
+      </w:r>
       <w:r>
         <w:t xml:space="preserve"> en </w:t>
       </w:r>
@@ -589,43 +387,30 @@
       <w:r>
         <w:t>af de forretninger</w:t>
       </w:r>
-      <w:ins w:id="59" w:author="Mette Grønbech" w:date="2016-04-30T14:49:00Z">
-        <w:r>
-          <w:t>,</w:t>
-        </w:r>
-      </w:ins>
+      <w:r>
+        <w:t>,</w:t>
+      </w:r>
       <w:r>
         <w:t xml:space="preserve"> som sælger ét produkt</w:t>
       </w:r>
       <w:r>
         <w:t xml:space="preserve">, og </w:t>
       </w:r>
-      <w:ins w:id="60" w:author="Mette Grønbech" w:date="2016-04-30T14:47:00Z">
-        <w:r>
-          <w:t xml:space="preserve">de </w:t>
-        </w:r>
-      </w:ins>
+      <w:r>
+        <w:t xml:space="preserve">de </w:t>
+      </w:r>
       <w:r>
         <w:t>koble</w:t>
       </w:r>
-      <w:ins w:id="61" w:author="Mette Grønbech" w:date="2016-04-30T14:47:00Z">
-        <w:r>
-          <w:t>s</w:t>
-        </w:r>
-      </w:ins>
-      <w:del w:id="62" w:author="Mette Grønbech" w:date="2016-04-30T14:47:00Z">
-        <w:r>
-          <w:delText>r dem</w:delText>
-        </w:r>
-      </w:del>
+      <w:r>
+        <w:t>s</w:t>
+      </w:r>
       <w:r>
         <w:t xml:space="preserve"> </w:t>
       </w:r>
-      <w:ins w:id="63" w:author="Mette Grønbech" w:date="2016-04-30T14:49:00Z">
-        <w:r>
-          <w:t xml:space="preserve">dermed </w:t>
-        </w:r>
-      </w:ins>
+      <w:r>
+        <w:t xml:space="preserve">dermed </w:t>
+      </w:r>
       <w:r>
         <w:t xml:space="preserve">sammen på den måde. På samme måde indeholder </w:t>
       </w:r>
@@ -640,45 +425,27 @@
         <w:t>HasA</w:t>
       </w:r>
       <w:proofErr w:type="spellEnd"/>
-      <w:ins w:id="64" w:author="Mette Grønbech" w:date="2016-04-30T14:49:00Z">
-        <w:r>
-          <w:t>,</w:t>
-        </w:r>
-      </w:ins>
+      <w:r>
+        <w:t>,</w:t>
+      </w:r>
       <w:r>
         <w:t xml:space="preserve"> </w:t>
       </w:r>
-      <w:del w:id="65" w:author="Mette Grønbech" w:date="2016-04-30T14:36:00Z">
-        <w:r>
-          <w:delText xml:space="preserve">for at kunne finde ud af om </w:delText>
-        </w:r>
-        <w:r>
-          <w:delText xml:space="preserve">ét </w:delText>
-        </w:r>
-      </w:del>
-      <w:ins w:id="66" w:author="Mette Grønbech" w:date="2016-04-30T14:36:00Z">
-        <w:r>
-          <w:t>der angiver</w:t>
-        </w:r>
-      </w:ins>
-      <w:ins w:id="67" w:author="Mette Grønbech" w:date="2016-04-30T14:50:00Z">
-        <w:r>
-          <w:t>,</w:t>
-        </w:r>
-      </w:ins>
-      <w:ins w:id="68" w:author="Mette Grønbech" w:date="2016-04-30T14:36:00Z">
-        <w:r>
-          <w:t xml:space="preserve"> hvilke </w:t>
-        </w:r>
-      </w:ins>
+      <w:r>
+        <w:t>der angiver</w:t>
+      </w:r>
+      <w:r>
+        <w:t>,</w:t>
+      </w:r>
+      <w:r>
+        <w:t xml:space="preserve"> hvilke </w:t>
+      </w:r>
       <w:r>
         <w:t>produkt</w:t>
       </w:r>
-      <w:ins w:id="69" w:author="Mette Grønbech" w:date="2016-04-30T14:36:00Z">
-        <w:r>
-          <w:t>er der</w:t>
-        </w:r>
-      </w:ins>
+      <w:r>
+        <w:t>er der</w:t>
+      </w:r>
       <w:r>
         <w:t xml:space="preserve"> sælges i den forretning.</w:t>
       </w:r>
@@ -687,278 +454,150 @@
       <w:r>
         <w:t>For at forretningerne ikke kan ændre prisen</w:t>
       </w:r>
-      <w:ins w:id="70" w:author="Mette Grønbech" w:date="2016-04-30T14:51:00Z">
-        <w:r>
-          <w:t>,</w:t>
-        </w:r>
-      </w:ins>
+      <w:r>
+        <w:t>,</w:t>
+      </w:r>
       <w:r>
         <w:t xml:space="preserve"> eller hvilke produkte</w:t>
       </w:r>
-      <w:ins w:id="71" w:author="Mette Grønbech" w:date="2016-04-30T14:36:00Z">
-        <w:r>
-          <w:t>r</w:t>
-        </w:r>
-      </w:ins>
-      <w:del w:id="72" w:author="Mette Grønbech" w:date="2016-04-30T14:36:00Z">
-        <w:r>
-          <w:delText>t</w:delText>
-        </w:r>
-      </w:del>
+      <w:r>
+        <w:t>r</w:t>
+      </w:r>
       <w:r>
         <w:t xml:space="preserve"> de</w:t>
       </w:r>
-      <w:ins w:id="73" w:author="Mette Grønbech" w:date="2016-04-30T14:51:00Z">
-        <w:r>
-          <w:t>r</w:t>
-        </w:r>
-      </w:ins>
+      <w:r>
+        <w:t>r</w:t>
+      </w:r>
       <w:r>
         <w:t xml:space="preserve"> </w:t>
       </w:r>
-      <w:del w:id="74" w:author="Mette Grønbech" w:date="2016-04-30T14:51:00Z">
-        <w:r>
-          <w:delText xml:space="preserve">sælger </w:delText>
-        </w:r>
-      </w:del>
-      <w:ins w:id="75" w:author="Mette Grønbech" w:date="2016-04-30T14:51:00Z">
-        <w:r>
-          <w:t>sælge</w:t>
-        </w:r>
-        <w:r>
-          <w:t>s</w:t>
-        </w:r>
-        <w:r>
-          <w:t xml:space="preserve"> </w:t>
-        </w:r>
-      </w:ins>
+      <w:r>
+        <w:t xml:space="preserve">sælges </w:t>
+      </w:r>
       <w:r>
         <w:t>ved andre forretninger</w:t>
       </w:r>
-      <w:ins w:id="76" w:author="Mette Grønbech" w:date="2016-04-30T14:51:00Z">
-        <w:r>
-          <w:t>,</w:t>
-        </w:r>
-      </w:ins>
+      <w:r>
+        <w:t>,</w:t>
+      </w:r>
       <w:r>
         <w:t xml:space="preserve"> </w:t>
       </w:r>
-      <w:del w:id="77" w:author="Mette Grønbech" w:date="2016-04-30T14:36:00Z">
-        <w:r>
-          <w:delText>har gruppen valgt at</w:delText>
-        </w:r>
-      </w:del>
-      <w:ins w:id="78" w:author="Mette Grønbech" w:date="2016-04-30T14:36:00Z">
-        <w:r>
-          <w:t>er der</w:t>
-        </w:r>
-      </w:ins>
+      <w:r>
+        <w:t>er der</w:t>
+      </w:r>
       <w:r>
         <w:t xml:space="preserve"> lave</w:t>
       </w:r>
-      <w:ins w:id="79" w:author="Mette Grønbech" w:date="2016-04-30T14:36:00Z">
-        <w:r>
-          <w:t>t</w:t>
-        </w:r>
-      </w:ins>
+      <w:r>
+        <w:t>t</w:t>
+      </w:r>
       <w:r>
         <w:t xml:space="preserve"> et login</w:t>
       </w:r>
-      <w:ins w:id="80" w:author="Mette Grønbech" w:date="2016-04-30T14:51:00Z">
-        <w:r>
-          <w:t xml:space="preserve"> til hver forretning,</w:t>
-        </w:r>
-      </w:ins>
+      <w:r>
+        <w:t xml:space="preserve"> til hver forretning,</w:t>
+      </w:r>
       <w:r>
         <w:t xml:space="preserve"> </w:t>
       </w:r>
-      <w:del w:id="81" w:author="Mette Grønbech" w:date="2016-04-30T14:51:00Z">
-        <w:r>
-          <w:delText>hvor vi gemmer</w:delText>
-        </w:r>
-      </w:del>
-      <w:ins w:id="82" w:author="Mette Grønbech" w:date="2016-04-30T14:51:00Z">
-        <w:r>
-          <w:t>og</w:t>
-        </w:r>
-      </w:ins>
+      <w:r>
+        <w:t>og</w:t>
+      </w:r>
       <w:r>
         <w:t xml:space="preserve"> alle login</w:t>
       </w:r>
-      <w:ins w:id="83" w:author="Mette Grønbech" w:date="2016-04-30T14:36:00Z">
-        <w:r>
-          <w:t>s</w:t>
-        </w:r>
-      </w:ins>
+      <w:r>
+        <w:t>s</w:t>
+      </w:r>
       <w:r>
         <w:t xml:space="preserve"> </w:t>
       </w:r>
-      <w:ins w:id="84" w:author="Mette Grønbech" w:date="2016-04-30T14:51:00Z">
-        <w:r>
-          <w:t xml:space="preserve">gemmes </w:t>
-        </w:r>
-      </w:ins>
+      <w:r>
+        <w:t xml:space="preserve">gemmes </w:t>
+      </w:r>
       <w:r>
         <w:t xml:space="preserve">i databasen. Denne entitet har et </w:t>
       </w:r>
-      <w:del w:id="85" w:author="Mette Grønbech" w:date="2016-04-30T14:37:00Z">
-        <w:r>
-          <w:delText>B</w:delText>
-        </w:r>
-      </w:del>
-      <w:ins w:id="86" w:author="Mette Grønbech" w:date="2016-04-30T14:37:00Z">
-        <w:r>
-          <w:t>b</w:t>
-        </w:r>
-      </w:ins>
+      <w:r>
+        <w:t>b</w:t>
+      </w:r>
       <w:r>
         <w:t>rugernavn, kodeord, og en reference til den forretning</w:t>
       </w:r>
-      <w:ins w:id="87" w:author="Mette Grønbech" w:date="2016-04-30T14:52:00Z">
-        <w:r>
-          <w:t>,</w:t>
-        </w:r>
-      </w:ins>
+      <w:r>
+        <w:t>,</w:t>
+      </w:r>
       <w:r>
         <w:t xml:space="preserve"> de har kontrol over. Så når der logges ind for en forretningsbestyre</w:t>
       </w:r>
-      <w:ins w:id="88" w:author="Mette Grønbech" w:date="2016-04-30T14:37:00Z">
-        <w:r>
-          <w:t>r</w:t>
-        </w:r>
-      </w:ins>
-      <w:ins w:id="89" w:author="Mette Grønbech" w:date="2016-04-30T14:52:00Z">
-        <w:r>
-          <w:t>,</w:t>
-        </w:r>
-      </w:ins>
+      <w:r>
+        <w:t>r</w:t>
+      </w:r>
+      <w:r>
+        <w:t>,</w:t>
+      </w:r>
       <w:r>
         <w:t xml:space="preserve"> så har personen kun mulighed for at ændre</w:t>
       </w:r>
-      <w:ins w:id="90" w:author="Mette Grønbech" w:date="2016-04-30T14:52:00Z">
-        <w:r>
-          <w:t>,</w:t>
-        </w:r>
-      </w:ins>
+      <w:r>
+        <w:t>,</w:t>
+      </w:r>
       <w:r>
         <w:t xml:space="preserve"> hvordan han</w:t>
       </w:r>
-      <w:ins w:id="91" w:author="Mette Grønbech" w:date="2016-04-30T14:37:00Z">
-        <w:r>
-          <w:t>s</w:t>
-        </w:r>
-      </w:ins>
+      <w:r>
+        <w:t>s</w:t>
+      </w:r>
       <w:r>
         <w:t xml:space="preserve"> forretning skal fremstå. Derudover </w:t>
       </w:r>
-      <w:del w:id="92" w:author="Mette Grønbech" w:date="2016-04-30T14:52:00Z">
-        <w:r>
-          <w:delText xml:space="preserve">blev </w:delText>
-        </w:r>
-      </w:del>
-      <w:ins w:id="93" w:author="Mette Grønbech" w:date="2016-04-30T14:52:00Z">
-        <w:r>
-          <w:t>er</w:t>
-        </w:r>
-        <w:r>
-          <w:t xml:space="preserve"> </w:t>
-        </w:r>
-      </w:ins>
+      <w:r>
+        <w:t xml:space="preserve">er </w:t>
+      </w:r>
       <w:r>
         <w:t>der lavet så Administratoren</w:t>
       </w:r>
-      <w:ins w:id="94" w:author="Mette Grønbech" w:date="2016-04-30T14:38:00Z">
-        <w:r>
-          <w:t>,</w:t>
-        </w:r>
-      </w:ins>
+      <w:r>
+        <w:t>,</w:t>
+      </w:r>
       <w:r>
         <w:t xml:space="preserve"> som kan tilføje og slette forretninger</w:t>
       </w:r>
-      <w:ins w:id="95" w:author="Mette Grønbech" w:date="2016-04-30T14:38:00Z">
-        <w:r>
-          <w:t>,</w:t>
-        </w:r>
-      </w:ins>
+      <w:r>
+        <w:t>,</w:t>
+      </w:r>
       <w:r>
         <w:t xml:space="preserve"> også </w:t>
       </w:r>
-      <w:del w:id="96" w:author="Mette Grønbech" w:date="2016-04-30T14:52:00Z">
-        <w:r>
-          <w:delText xml:space="preserve">fik </w:delText>
-        </w:r>
-      </w:del>
-      <w:ins w:id="97" w:author="Mette Grønbech" w:date="2016-04-30T14:52:00Z">
-        <w:r>
-          <w:t>har</w:t>
-        </w:r>
-        <w:r>
-          <w:t xml:space="preserve"> </w:t>
-        </w:r>
-      </w:ins>
-      <w:r>
-        <w:t xml:space="preserve">et login. Dette login er </w:t>
-      </w:r>
-      <w:del w:id="98" w:author="Mette Grønbech" w:date="2016-04-30T14:38:00Z">
-        <w:r>
-          <w:delText xml:space="preserve">lidt </w:delText>
-        </w:r>
-      </w:del>
-      <w:r>
-        <w:t>specielt i forhold til de andre</w:t>
-      </w:r>
-      <w:ins w:id="99" w:author="Mette Grønbech" w:date="2016-04-30T14:38:00Z">
-        <w:r>
-          <w:t>,</w:t>
-        </w:r>
-      </w:ins>
+      <w:r>
+        <w:t xml:space="preserve">har </w:t>
+      </w:r>
+      <w:r>
+        <w:t>et login. Dette login er specielt i forhold til de andre</w:t>
+      </w:r>
+      <w:r>
+        <w:t>,</w:t>
+      </w:r>
       <w:r>
         <w:t xml:space="preserve"> da det giver adgang til administrationsdelen </w:t>
       </w:r>
-      <w:del w:id="100" w:author="Mette Grønbech" w:date="2016-04-30T14:38:00Z">
-        <w:r>
-          <w:delText xml:space="preserve">da </w:delText>
-        </w:r>
-      </w:del>
-      <w:ins w:id="101" w:author="Mette Grønbech" w:date="2016-04-30T14:38:00Z">
-        <w:r>
-          <w:t>af</w:t>
-        </w:r>
-        <w:r>
-          <w:t xml:space="preserve"> </w:t>
-        </w:r>
-      </w:ins>
+      <w:r>
+        <w:t xml:space="preserve">af </w:t>
+      </w:r>
       <w:r>
         <w:t>forretningerne. Derfor blev Admin</w:t>
       </w:r>
-      <w:ins w:id="102" w:author="Mette Grønbech" w:date="2016-04-30T14:39:00Z">
-        <w:r>
-          <w:t>istrator</w:t>
-        </w:r>
-      </w:ins>
-      <w:ins w:id="103" w:author="Mette Grønbech" w:date="2016-04-30T14:40:00Z">
-        <w:r>
-          <w:t>ens</w:t>
-        </w:r>
-      </w:ins>
-      <w:del w:id="104" w:author="Mette Grønbech" w:date="2016-04-30T14:39:00Z">
-        <w:r>
-          <w:delText>’en</w:delText>
-        </w:r>
-      </w:del>
-      <w:ins w:id="105" w:author="Mette Grønbech" w:date="2016-04-30T14:39:00Z">
-        <w:r>
-          <w:t xml:space="preserve"> login</w:t>
-        </w:r>
-      </w:ins>
+      <w:r>
+        <w:t>istratorens login</w:t>
+      </w:r>
       <w:r>
         <w:t xml:space="preserve"> lavet med en forretning</w:t>
       </w:r>
-      <w:ins w:id="106" w:author="Mette Grønbech" w:date="2016-04-30T14:53:00Z">
-        <w:r>
-          <w:t>,</w:t>
-        </w:r>
-      </w:ins>
+      <w:r>
+        <w:t>,</w:t>
+      </w:r>
       <w:r>
         <w:t xml:space="preserve"> der hedder </w:t>
       </w:r>
@@ -970,47 +609,20 @@
       <w:r>
         <w:t>, og på den måde</w:t>
       </w:r>
-      <w:ins w:id="107" w:author="Mette Grønbech" w:date="2016-04-30T14:41:00Z">
-        <w:r>
-          <w:t xml:space="preserve"> tages der i programmet højde for</w:t>
-        </w:r>
-      </w:ins>
-      <w:del w:id="108" w:author="Mette Grønbech" w:date="2016-04-30T14:41:00Z">
-        <w:r>
-          <w:delText xml:space="preserve"> kender vi forskel på</w:delText>
-        </w:r>
-      </w:del>
-      <w:ins w:id="109" w:author="Mette Grønbech" w:date="2016-04-30T14:53:00Z">
-        <w:r>
-          <w:t>,</w:t>
-        </w:r>
-      </w:ins>
+      <w:r>
+        <w:t xml:space="preserve"> tages der i programmet højde for</w:t>
+      </w:r>
+      <w:r>
+        <w:t>,</w:t>
+      </w:r>
       <w:r>
         <w:t xml:space="preserve"> hvilken retning </w:t>
       </w:r>
-      <w:del w:id="110" w:author="Mette Grønbech" w:date="2016-04-30T14:53:00Z">
-        <w:r>
-          <w:delText xml:space="preserve">administrator </w:delText>
-        </w:r>
-      </w:del>
-      <w:ins w:id="111" w:author="Mette Grønbech" w:date="2016-04-30T14:53:00Z">
-        <w:r>
-          <w:t>administrat</w:t>
-        </w:r>
-        <w:r>
-          <w:t>ions</w:t>
-        </w:r>
-      </w:ins>
-      <w:r>
-        <w:t>programmet skal tage efter login</w:t>
-      </w:r>
-      <w:del w:id="112" w:author="Mette Grønbech" w:date="2016-04-30T14:53:00Z">
-        <w:r>
-          <w:delText>et</w:delText>
-        </w:r>
-      </w:del>
-      <w:r>
-        <w:t>.</w:t>
+      <w:r>
+        <w:t>administrations</w:t>
+      </w:r>
+      <w:r>
+        <w:t>programmet skal tage efter login.</w:t>
       </w:r>
     </w:p>
     <w:sectPr>
@@ -1058,8 +670,6 @@
       <w:r>
         <w:sym w:font="Wingdings" w:char="F04A"/>
       </w:r>
-      <w:bookmarkStart w:id="1" w:name="_GoBack"/>
-      <w:bookmarkEnd w:id="1"/>
     </w:p>
   </w:comment>
 </w:comments>

</xml_diff>